<commit_message>
Udpated the spreadsheet progress and completed stock journals
</commit_message>
<xml_diff>
--- a/Documentation/Warehouse/StockJournalsV1.docx
+++ b/Documentation/Warehouse/StockJournalsV1.docx
@@ -2584,21 +2584,17 @@
       <w:r>
         <w:t>The adjustments are done at bin level.</w:t>
       </w:r>
-      <w:bookmarkStart w:id="4" w:name="_GoBack"/>
-      <w:bookmarkEnd w:id="4"/>
     </w:p>
     <w:p>
       <w:pPr>
         <w:ind w:left="567"/>
         <w:jc w:val="both"/>
       </w:pPr>
-      <w:proofErr w:type="spellStart"/>
-      <w:r>
-        <w:t>aPart</w:t>
-      </w:r>
-      <w:proofErr w:type="spellEnd"/>
-      <w:r>
-        <w:t xml:space="preserve"> permission</w:t>
+      <w:r>
+        <w:t>e</w:t>
+      </w:r>
+      <w:r>
+        <w:t>Part permission</w:t>
       </w:r>
       <w:r>
         <w:t>s</w:t>
@@ -2621,21 +2617,25 @@
         <w:ind w:left="567"/>
         <w:jc w:val="both"/>
       </w:pPr>
+      <w:r>
+        <w:t>To note is the use of standardised reason codes. Contained in the reason code, is the General Ledger account code to which the adjustment is posted at GL integration time.</w:t>
+      </w:r>
     </w:p>
     <w:p>
       <w:pPr>
         <w:ind w:left="567"/>
         <w:jc w:val="both"/>
       </w:pPr>
+      <w:r>
+        <w:t xml:space="preserve">Th standardised reason codes are pre-defined by the financial department. Users with an appropriate level of authority, are assigned one or more reason codes. This creates a good measure of operational accuracy and reliability. For instance, when posting a stock take outcome, the reason codes </w:t>
+      </w:r>
+      <w:r>
+        <w:t>is specific.</w:t>
+      </w:r>
     </w:p>
     <w:p>
       <w:pPr>
         <w:ind w:left="567"/>
-        <w:jc w:val="both"/>
-      </w:pPr>
-    </w:p>
-    <w:p>
-      <w:pPr>
         <w:jc w:val="both"/>
       </w:pPr>
     </w:p>
@@ -2647,18 +2647,129 @@
           <w:numId w:val="16"/>
         </w:numPr>
       </w:pPr>
-      <w:bookmarkStart w:id="5" w:name="_Toc2084784"/>
-      <w:r>
-        <w:lastRenderedPageBreak/>
+      <w:bookmarkStart w:id="4" w:name="_Toc2084784"/>
+      <w:bookmarkStart w:id="5" w:name="_GoBack"/>
+      <w:bookmarkEnd w:id="5"/>
+      <w:r>
         <w:t>Database entities and relationships</w:t>
       </w:r>
-      <w:bookmarkEnd w:id="5"/>
+      <w:bookmarkEnd w:id="4"/>
     </w:p>
     <w:p>
       <w:pPr>
         <w:pStyle w:val="Heading1"/>
         <w:ind w:left="567"/>
       </w:pPr>
+      <w:r>
+        <w:rPr>
+          <w:noProof/>
+        </w:rPr>
+        <w:drawing>
+          <wp:inline distT="0" distB="0" distL="0" distR="0" wp14:anchorId="6A2C7BD8" wp14:editId="0A3AB07B">
+            <wp:extent cx="5039995" cy="5391150"/>
+            <wp:effectExtent l="0" t="0" r="8255" b="0"/>
+            <wp:docPr id="2" name="Picture 2"/>
+            <wp:cNvGraphicFramePr>
+              <a:graphicFrameLocks xmlns:a="http://schemas.openxmlformats.org/drawingml/2006/main" noChangeAspect="1"/>
+            </wp:cNvGraphicFramePr>
+            <a:graphic xmlns:a="http://schemas.openxmlformats.org/drawingml/2006/main">
+              <a:graphicData uri="http://schemas.openxmlformats.org/drawingml/2006/picture">
+                <pic:pic xmlns:pic="http://schemas.openxmlformats.org/drawingml/2006/picture">
+                  <pic:nvPicPr>
+                    <pic:cNvPr id="0" name="Picture 1"/>
+                    <pic:cNvPicPr>
+                      <a:picLocks noChangeAspect="1" noChangeArrowheads="1"/>
+                    </pic:cNvPicPr>
+                  </pic:nvPicPr>
+                  <pic:blipFill>
+                    <a:blip r:embed="rId10">
+                      <a:extLst>
+                        <a:ext uri="{28A0092B-C50C-407E-A947-70E740481C1C}">
+                          <a14:useLocalDpi xmlns:a14="http://schemas.microsoft.com/office/drawing/2010/main" val="0"/>
+                        </a:ext>
+                      </a:extLst>
+                    </a:blip>
+                    <a:srcRect/>
+                    <a:stretch>
+                      <a:fillRect/>
+                    </a:stretch>
+                  </pic:blipFill>
+                  <pic:spPr bwMode="auto">
+                    <a:xfrm>
+                      <a:off x="0" y="0"/>
+                      <a:ext cx="5039995" cy="5391150"/>
+                    </a:xfrm>
+                    <a:prstGeom prst="rect">
+                      <a:avLst/>
+                    </a:prstGeom>
+                    <a:noFill/>
+                    <a:ln>
+                      <a:noFill/>
+                    </a:ln>
+                  </pic:spPr>
+                </pic:pic>
+              </a:graphicData>
+            </a:graphic>
+          </wp:inline>
+        </w:drawing>
+      </w:r>
+    </w:p>
+    <w:p/>
+    <w:p>
+      <w:r>
+        <w:rPr>
+          <w:noProof/>
+        </w:rPr>
+        <w:lastRenderedPageBreak/>
+        <w:drawing>
+          <wp:inline distT="0" distB="0" distL="0" distR="0" wp14:anchorId="78FF8261" wp14:editId="3DB1B2F1">
+            <wp:extent cx="4718050" cy="6642100"/>
+            <wp:effectExtent l="0" t="0" r="6350" b="6350"/>
+            <wp:docPr id="3" name="Picture 3"/>
+            <wp:cNvGraphicFramePr>
+              <a:graphicFrameLocks xmlns:a="http://schemas.openxmlformats.org/drawingml/2006/main" noChangeAspect="1"/>
+            </wp:cNvGraphicFramePr>
+            <a:graphic xmlns:a="http://schemas.openxmlformats.org/drawingml/2006/main">
+              <a:graphicData uri="http://schemas.openxmlformats.org/drawingml/2006/picture">
+                <pic:pic xmlns:pic="http://schemas.openxmlformats.org/drawingml/2006/picture">
+                  <pic:nvPicPr>
+                    <pic:cNvPr id="0" name="Picture 3"/>
+                    <pic:cNvPicPr>
+                      <a:picLocks noChangeAspect="1" noChangeArrowheads="1"/>
+                    </pic:cNvPicPr>
+                  </pic:nvPicPr>
+                  <pic:blipFill>
+                    <a:blip r:embed="rId11">
+                      <a:extLst>
+                        <a:ext uri="{28A0092B-C50C-407E-A947-70E740481C1C}">
+                          <a14:useLocalDpi xmlns:a14="http://schemas.microsoft.com/office/drawing/2010/main" val="0"/>
+                        </a:ext>
+                      </a:extLst>
+                    </a:blip>
+                    <a:srcRect/>
+                    <a:stretch>
+                      <a:fillRect/>
+                    </a:stretch>
+                  </pic:blipFill>
+                  <pic:spPr bwMode="auto">
+                    <a:xfrm>
+                      <a:off x="0" y="0"/>
+                      <a:ext cx="4718050" cy="6642100"/>
+                    </a:xfrm>
+                    <a:prstGeom prst="rect">
+                      <a:avLst/>
+                    </a:prstGeom>
+                    <a:noFill/>
+                    <a:ln>
+                      <a:noFill/>
+                    </a:ln>
+                  </pic:spPr>
+                </pic:pic>
+              </a:graphicData>
+            </a:graphic>
+          </wp:inline>
+        </w:drawing>
+      </w:r>
     </w:p>
     <w:p>
       <w:pPr>
@@ -2674,6 +2785,7 @@
       </w:r>
       <w:bookmarkEnd w:id="6"/>
     </w:p>
+    <w:p/>
     <w:p>
       <w:pPr>
         <w:pStyle w:val="Heading1"/>
@@ -2748,14 +2860,41 @@
             <w:tcW w:w="2126" w:type="dxa"/>
             <w:vAlign w:val="center"/>
           </w:tcPr>
-          <w:p/>
+          <w:p>
+            <w:pPr>
+              <w:shd w:val="clear" w:color="auto" w:fill="FFFFFF"/>
+              <w:rPr>
+                <w:rFonts w:ascii="Arial" w:eastAsia="Times New Roman" w:hAnsi="Arial" w:cs="Arial"/>
+                <w:color w:val="222222"/>
+                <w:sz w:val="24"/>
+                <w:szCs w:val="24"/>
+                <w:lang w:eastAsia="en-ZA"/>
+              </w:rPr>
+            </w:pPr>
+            <w:proofErr w:type="spellStart"/>
+            <w:r>
+              <w:rPr>
+                <w:rFonts w:ascii="Arial" w:eastAsia="Times New Roman" w:hAnsi="Arial" w:cs="Arial"/>
+                <w:color w:val="222222"/>
+                <w:sz w:val="24"/>
+                <w:szCs w:val="24"/>
+                <w:lang w:eastAsia="en-ZA"/>
+              </w:rPr>
+              <w:t>StkJrnlQtyAuc</w:t>
+            </w:r>
+            <w:proofErr w:type="spellEnd"/>
+          </w:p>
         </w:tc>
         <w:tc>
           <w:tcPr>
             <w:tcW w:w="5437" w:type="dxa"/>
             <w:vAlign w:val="center"/>
           </w:tcPr>
-          <w:p/>
+          <w:p>
+            <w:r>
+              <w:t>Adjust a specific stock item in a specific location in a specific bin and adjust the Quantity and cost using a user interface</w:t>
+            </w:r>
+          </w:p>
         </w:tc>
       </w:tr>
     </w:tbl>
@@ -2771,6 +2910,7 @@
       </w:pPr>
       <w:bookmarkStart w:id="8" w:name="_Toc2084787"/>
       <w:r>
+        <w:lastRenderedPageBreak/>
         <w:t>SQL Stored Procedure</w:t>
       </w:r>
       <w:r>
@@ -2837,14 +2977,47 @@
             <w:tcW w:w="4176" w:type="dxa"/>
             <w:vAlign w:val="center"/>
           </w:tcPr>
-          <w:p/>
+          <w:p>
+            <w:pPr>
+              <w:shd w:val="clear" w:color="auto" w:fill="FFFFFF"/>
+              <w:rPr>
+                <w:rFonts w:ascii="Arial" w:eastAsia="Times New Roman" w:hAnsi="Arial" w:cs="Arial"/>
+                <w:color w:val="222222"/>
+                <w:sz w:val="24"/>
+                <w:szCs w:val="24"/>
+                <w:lang w:eastAsia="en-ZA"/>
+              </w:rPr>
+            </w:pPr>
+            <w:proofErr w:type="spellStart"/>
+            <w:r>
+              <w:rPr>
+                <w:rFonts w:ascii="Arial" w:eastAsia="Times New Roman" w:hAnsi="Arial" w:cs="Arial"/>
+                <w:color w:val="222222"/>
+                <w:sz w:val="24"/>
+                <w:szCs w:val="24"/>
+                <w:lang w:eastAsia="en-ZA"/>
+              </w:rPr>
+              <w:t>stkGetGlCodeForReason</w:t>
+            </w:r>
+            <w:proofErr w:type="spellEnd"/>
+          </w:p>
         </w:tc>
         <w:tc>
           <w:tcPr>
             <w:tcW w:w="3994" w:type="dxa"/>
             <w:vAlign w:val="center"/>
           </w:tcPr>
+          <w:p>
+            <w:r>
+              <w:t>The default standardised journal reason is a user based filtered set of reason codes that indicate why the adjustment is made</w:t>
+            </w:r>
+          </w:p>
           <w:p/>
+          <w:p>
+            <w:r>
+              <w:t>NOTE: the GL allocation is contained in the reason code thus user capturing is more reliable</w:t>
+            </w:r>
+          </w:p>
         </w:tc>
       </w:tr>
       <w:tr>
@@ -2853,14 +3026,34 @@
             <w:tcW w:w="4176" w:type="dxa"/>
             <w:vAlign w:val="center"/>
           </w:tcPr>
-          <w:p/>
+          <w:p>
+            <w:pPr>
+              <w:shd w:val="clear" w:color="auto" w:fill="FFFFFF"/>
+            </w:pPr>
+            <w:proofErr w:type="spellStart"/>
+            <w:r>
+              <w:rPr>
+                <w:rFonts w:ascii="Arial" w:eastAsia="Times New Roman" w:hAnsi="Arial" w:cs="Arial"/>
+                <w:color w:val="222222"/>
+                <w:sz w:val="24"/>
+                <w:szCs w:val="24"/>
+                <w:lang w:eastAsia="en-ZA"/>
+              </w:rPr>
+              <w:t>CoGetNextCtrlRef</w:t>
+            </w:r>
+            <w:proofErr w:type="spellEnd"/>
+          </w:p>
         </w:tc>
         <w:tc>
           <w:tcPr>
             <w:tcW w:w="3994" w:type="dxa"/>
             <w:vAlign w:val="center"/>
           </w:tcPr>
-          <w:p/>
+          <w:p>
+            <w:r>
+              <w:t>All rows in ePart obtain a unique reference using this stored procedure</w:t>
+            </w:r>
+          </w:p>
         </w:tc>
       </w:tr>
       <w:tr>
@@ -2869,14 +3062,34 @@
             <w:tcW w:w="4176" w:type="dxa"/>
             <w:vAlign w:val="center"/>
           </w:tcPr>
-          <w:p/>
+          <w:p>
+            <w:pPr>
+              <w:shd w:val="clear" w:color="auto" w:fill="FFFFFF"/>
+            </w:pPr>
+            <w:proofErr w:type="spellStart"/>
+            <w:r>
+              <w:rPr>
+                <w:rFonts w:ascii="Arial" w:eastAsia="Times New Roman" w:hAnsi="Arial" w:cs="Arial"/>
+                <w:color w:val="222222"/>
+                <w:sz w:val="24"/>
+                <w:szCs w:val="24"/>
+                <w:lang w:eastAsia="en-ZA"/>
+              </w:rPr>
+              <w:t>StkJrnlQtyAucPost</w:t>
+            </w:r>
+            <w:proofErr w:type="spellEnd"/>
+          </w:p>
         </w:tc>
         <w:tc>
           <w:tcPr>
             <w:tcW w:w="3994" w:type="dxa"/>
             <w:vAlign w:val="center"/>
           </w:tcPr>
-          <w:p/>
+          <w:p>
+            <w:r>
+              <w:t>The procedure that applies the adjustment transactional and financially</w:t>
+            </w:r>
+          </w:p>
         </w:tc>
       </w:tr>
       <w:tr>
@@ -3353,8 +3566,8 @@
       </w:r>
     </w:p>
     <w:sectPr>
-      <w:headerReference w:type="default" r:id="rId10"/>
-      <w:footerReference w:type="default" r:id="rId11"/>
+      <w:headerReference w:type="default" r:id="rId12"/>
+      <w:footerReference w:type="default" r:id="rId13"/>
       <w:pgSz w:w="11906" w:h="16838"/>
       <w:pgMar w:top="1440" w:right="1440" w:bottom="1440" w:left="1440" w:header="708" w:footer="708" w:gutter="0"/>
       <w:pgNumType w:start="0"/>
@@ -9021,7 +9234,7 @@
 </file>
 
 <file path=customXml/itemProps2.xml><?xml version="1.0" encoding="utf-8"?>
-<ds:datastoreItem xmlns:ds="http://schemas.openxmlformats.org/officeDocument/2006/customXml" ds:itemID="{694DDD6E-FE8B-40D9-B674-7D79EC5EADC2}">
+<ds:datastoreItem xmlns:ds="http://schemas.openxmlformats.org/officeDocument/2006/customXml" ds:itemID="{81E423B5-ECE7-49D5-8D8A-0EEF6E42732A}">
   <ds:schemaRefs>
     <ds:schemaRef ds:uri="http://schemas.openxmlformats.org/officeDocument/2006/bibliography"/>
   </ds:schemaRefs>

</xml_diff>